<commit_message>
Remove full name field
</commit_message>
<xml_diff>
--- a/Website Content.docx
+++ b/Website Content.docx
@@ -3,8 +3,574 @@
 <w:document xmlns:wpc="http://schemas.microsoft.com/office/word/2010/wordprocessingCanvas" xmlns:mc="http://schemas.openxmlformats.org/markup-compatibility/2006" xmlns:o="urn:schemas-microsoft-com:office:office" xmlns:r="http://schemas.openxmlformats.org/officeDocument/2006/relationships" xmlns:m="http://schemas.openxmlformats.org/officeDocument/2006/math" xmlns:v="urn:schemas-microsoft-com:vml" xmlns:wp14="http://schemas.microsoft.com/office/word/2010/wordprocessingDrawing" xmlns:wp="http://schemas.openxmlformats.org/drawingml/2006/wordprocessingDrawing" xmlns:w10="urn:schemas-microsoft-com:office:word" xmlns:w="http://schemas.openxmlformats.org/wordprocessingml/2006/main" xmlns:w14="http://schemas.microsoft.com/office/word/2010/wordml" xmlns:w15="http://schemas.microsoft.com/office/word/2012/wordml" xmlns:wpg="http://schemas.microsoft.com/office/word/2010/wordprocessingGroup" xmlns:wpi="http://schemas.microsoft.com/office/word/2010/wordprocessingInk" xmlns:wne="http://schemas.microsoft.com/office/word/2006/wordml" xmlns:wps="http://schemas.microsoft.com/office/word/2010/wordprocessingShape" mc:Ignorable="w14 w15 wp14">
   <w:body>
     <w:p>
+      <w:pPr>
+        <w:rPr>
+          <w:b/>
+          <w:sz w:val="24"/>
+        </w:rPr>
+      </w:pPr>
+      <w:r>
+        <w:rPr>
+          <w:b/>
+          <w:sz w:val="24"/>
+        </w:rPr>
+        <w:t>Our Story</w:t>
+      </w:r>
       <w:bookmarkStart w:id="0" w:name="_GoBack"/>
       <w:bookmarkEnd w:id="0"/>
+    </w:p>
+    <w:p>
+      <w:r>
+        <w:t xml:space="preserve">Text here. </w:t>
+      </w:r>
+    </w:p>
+    <w:p/>
+    <w:p/>
+    <w:p>
+      <w:pPr>
+        <w:rPr>
+          <w:b/>
+          <w:sz w:val="24"/>
+        </w:rPr>
+      </w:pPr>
+      <w:r>
+        <w:rPr>
+          <w:b/>
+          <w:sz w:val="24"/>
+        </w:rPr>
+        <w:t xml:space="preserve">Our </w:t>
+      </w:r>
+      <w:r>
+        <w:rPr>
+          <w:b/>
+          <w:sz w:val="24"/>
+        </w:rPr>
+        <w:t xml:space="preserve">Family </w:t>
+      </w:r>
+    </w:p>
+    <w:p>
+      <w:r>
+        <w:t xml:space="preserve">Ilene Winokur &amp; </w:t>
+      </w:r>
+      <w:proofErr w:type="spellStart"/>
+      <w:r>
+        <w:t>Abdulmohsen</w:t>
+      </w:r>
+      <w:proofErr w:type="spellEnd"/>
+      <w:r>
+        <w:t xml:space="preserve"> “Mohsen” Al Zaid</w:t>
+      </w:r>
+      <w:r>
+        <w:t xml:space="preserve"> – Haya’s Mama and Baba</w:t>
+      </w:r>
+    </w:p>
+    <w:p>
+      <w:r>
+        <w:t xml:space="preserve">Kim </w:t>
+      </w:r>
+      <w:proofErr w:type="spellStart"/>
+      <w:r>
+        <w:t>Saraka</w:t>
+      </w:r>
+      <w:proofErr w:type="spellEnd"/>
+      <w:r>
+        <w:t xml:space="preserve"> &amp; Bryan </w:t>
+      </w:r>
+      <w:proofErr w:type="spellStart"/>
+      <w:r>
+        <w:t>Lichwa</w:t>
+      </w:r>
+      <w:proofErr w:type="spellEnd"/>
+      <w:r>
+        <w:t xml:space="preserve"> – Tony’s Mother and Step Father</w:t>
+      </w:r>
+    </w:p>
+    <w:p>
+      <w:r>
+        <w:t xml:space="preserve">Ricardo &amp; Sue </w:t>
+      </w:r>
+      <w:r>
+        <w:t>López</w:t>
+      </w:r>
+      <w:r>
+        <w:t xml:space="preserve"> – Tony’s </w:t>
+      </w:r>
+      <w:proofErr w:type="spellStart"/>
+      <w:r>
+        <w:t>Papi</w:t>
+      </w:r>
+      <w:proofErr w:type="spellEnd"/>
+      <w:r>
+        <w:t xml:space="preserve"> and Step Mother</w:t>
+      </w:r>
+    </w:p>
+    <w:p>
+      <w:r>
+        <w:t>Barrak Al Zaid &amp; Justin Garcia</w:t>
+      </w:r>
+      <w:r>
+        <w:t xml:space="preserve"> </w:t>
+      </w:r>
+      <w:r>
+        <w:t>– Haya’s brother and brother-in-law</w:t>
+      </w:r>
+    </w:p>
+    <w:p>
+      <w:proofErr w:type="spellStart"/>
+      <w:r>
+        <w:t>Meshari</w:t>
+      </w:r>
+      <w:proofErr w:type="spellEnd"/>
+      <w:r>
+        <w:t xml:space="preserve"> Al Zaid</w:t>
+      </w:r>
+      <w:r>
+        <w:t xml:space="preserve"> </w:t>
+      </w:r>
+      <w:r>
+        <w:t>– Haya’s brother</w:t>
+      </w:r>
+    </w:p>
+    <w:p>
+      <w:r>
+        <w:t xml:space="preserve">Kacey </w:t>
+      </w:r>
+      <w:r>
+        <w:t>López</w:t>
+      </w:r>
+      <w:r>
+        <w:t xml:space="preserve"> – Tony’s brother</w:t>
+      </w:r>
+    </w:p>
+    <w:p>
+      <w:r>
+        <w:t>Arielle &amp; James Kaminski</w:t>
+      </w:r>
+      <w:r>
+        <w:t xml:space="preserve"> – Tony’s sister and brother-in-law</w:t>
+      </w:r>
+    </w:p>
+    <w:p>
+      <w:proofErr w:type="spellStart"/>
+      <w:r>
+        <w:t>Cristi</w:t>
+      </w:r>
+      <w:proofErr w:type="spellEnd"/>
+      <w:r>
+        <w:t xml:space="preserve"> &amp; Sean Sullivan</w:t>
+      </w:r>
+      <w:r>
+        <w:t xml:space="preserve"> – Tony’s sister and brother-in-law</w:t>
+      </w:r>
+    </w:p>
+    <w:p>
+      <w:proofErr w:type="spellStart"/>
+      <w:r>
+        <w:t>Jewli</w:t>
+      </w:r>
+      <w:proofErr w:type="spellEnd"/>
+      <w:r>
+        <w:t xml:space="preserve"> </w:t>
+      </w:r>
+      <w:proofErr w:type="spellStart"/>
+      <w:r>
+        <w:t>Lichwa</w:t>
+      </w:r>
+      <w:proofErr w:type="spellEnd"/>
+      <w:r>
+        <w:t xml:space="preserve"> &amp; Alex</w:t>
+      </w:r>
+      <w:r>
+        <w:t xml:space="preserve"> </w:t>
+      </w:r>
+      <w:r>
+        <w:t>– Tony’s sister and her boyfriend</w:t>
+      </w:r>
+    </w:p>
+    <w:p>
+      <w:r>
+        <w:t xml:space="preserve">Michael </w:t>
+      </w:r>
+      <w:r>
+        <w:t>López</w:t>
+      </w:r>
+      <w:r>
+        <w:t xml:space="preserve"> – Tony’s youngest brother</w:t>
+      </w:r>
+    </w:p>
+    <w:p>
+      <w:r>
+        <w:t xml:space="preserve">Marina </w:t>
+      </w:r>
+      <w:r>
+        <w:t>López</w:t>
+      </w:r>
+      <w:r>
+        <w:t xml:space="preserve"> – Tony’s youngest sister</w:t>
+      </w:r>
+    </w:p>
+    <w:p/>
+    <w:p/>
+    <w:p>
+      <w:pPr>
+        <w:rPr>
+          <w:b/>
+          <w:sz w:val="24"/>
+        </w:rPr>
+      </w:pPr>
+      <w:r>
+        <w:rPr>
+          <w:b/>
+          <w:sz w:val="24"/>
+        </w:rPr>
+        <w:t xml:space="preserve">Our Chosen Family aka The </w:t>
+      </w:r>
+      <w:r>
+        <w:rPr>
+          <w:b/>
+          <w:sz w:val="24"/>
+        </w:rPr>
+        <w:t>Wedding Party</w:t>
+      </w:r>
+    </w:p>
+    <w:p>
+      <w:r>
+        <w:rPr>
+          <w:b/>
+        </w:rPr>
+        <w:t xml:space="preserve">Danielle </w:t>
+      </w:r>
+      <w:proofErr w:type="spellStart"/>
+      <w:r>
+        <w:rPr>
+          <w:b/>
+        </w:rPr>
+        <w:t>Sandahl</w:t>
+      </w:r>
+      <w:proofErr w:type="spellEnd"/>
+      <w:r>
+        <w:rPr>
+          <w:b/>
+        </w:rPr>
+        <w:t xml:space="preserve"> Urban –</w:t>
+      </w:r>
+      <w:r>
+        <w:t xml:space="preserve"> One of the first people I met in undergrad, and has since become one of my most reliable, trusting, deeply compassionate best friends.</w:t>
+      </w:r>
+    </w:p>
+    <w:p>
+      <w:r>
+        <w:rPr>
+          <w:b/>
+        </w:rPr>
+        <w:t>Jacob Brady</w:t>
+      </w:r>
+      <w:r>
+        <w:rPr>
+          <w:b/>
+        </w:rPr>
+        <w:t xml:space="preserve"> –</w:t>
+      </w:r>
+      <w:r>
+        <w:t xml:space="preserve"> I was trying to find a famous person named Ryan from Buffalo during a Babson Players audition and instead I bumped into Jake who lives 5 minutes from my grandma’s house. We’ve been friends ever since. </w:t>
+      </w:r>
+    </w:p>
+    <w:p>
+      <w:r>
+        <w:rPr>
+          <w:b/>
+        </w:rPr>
+        <w:t>Kristian Gambardella</w:t>
+      </w:r>
+      <w:r>
+        <w:rPr>
+          <w:b/>
+        </w:rPr>
+        <w:t xml:space="preserve"> –</w:t>
+      </w:r>
+      <w:r>
+        <w:t xml:space="preserve"> always a whether it’s visiting historical “film” sites in San Francisco, or having deep conversations over dinner, Kristian is my go-to SF buddy.</w:t>
+      </w:r>
+    </w:p>
+    <w:p>
+      <w:r>
+        <w:rPr>
+          <w:b/>
+        </w:rPr>
+        <w:t>Dalal Al Saeed</w:t>
+      </w:r>
+      <w:r>
+        <w:rPr>
+          <w:b/>
+        </w:rPr>
+        <w:t xml:space="preserve"> –</w:t>
+      </w:r>
+      <w:r>
+        <w:t xml:space="preserve"> The first person to approach me when I was eating alone on my first day of 7</w:t>
+      </w:r>
+      <w:r>
+        <w:rPr>
+          <w:vertAlign w:val="superscript"/>
+        </w:rPr>
+        <w:t>th</w:t>
+      </w:r>
+      <w:r>
+        <w:t xml:space="preserve"> grade at a new school. Since then, no one has convinced me to do crazier things than Dalal.</w:t>
+      </w:r>
+    </w:p>
+    <w:p>
+      <w:r>
+        <w:rPr>
+          <w:b/>
+        </w:rPr>
+        <w:t>Tabitha Das</w:t>
+      </w:r>
+      <w:r>
+        <w:rPr>
+          <w:b/>
+        </w:rPr>
+        <w:t xml:space="preserve"> –</w:t>
+      </w:r>
+      <w:r>
+        <w:t xml:space="preserve"> Deep philosophical conversations combined with hysterical goofiness is, in a nutshell, my friendship with </w:t>
+      </w:r>
+      <w:proofErr w:type="spellStart"/>
+      <w:r>
+        <w:t>Tabi</w:t>
+      </w:r>
+      <w:proofErr w:type="spellEnd"/>
+      <w:r>
+        <w:t>.</w:t>
+      </w:r>
+    </w:p>
+    <w:p>
+      <w:pPr>
+        <w:rPr>
+          <w:b/>
+        </w:rPr>
+      </w:pPr>
+      <w:r>
+        <w:rPr>
+          <w:b/>
+        </w:rPr>
+        <w:t>Darius Eslami</w:t>
+      </w:r>
+      <w:r>
+        <w:rPr>
+          <w:b/>
+        </w:rPr>
+        <w:t xml:space="preserve"> – </w:t>
+      </w:r>
+      <w:proofErr w:type="spellStart"/>
+      <w:r>
+        <w:t>sgs</w:t>
+      </w:r>
+      <w:proofErr w:type="spellEnd"/>
+    </w:p>
+    <w:p>
+      <w:pPr>
+        <w:rPr>
+          <w:b/>
+        </w:rPr>
+      </w:pPr>
+      <w:proofErr w:type="spellStart"/>
+      <w:r>
+        <w:rPr>
+          <w:b/>
+        </w:rPr>
+        <w:lastRenderedPageBreak/>
+        <w:t>Nikolaus</w:t>
+      </w:r>
+      <w:proofErr w:type="spellEnd"/>
+      <w:r>
+        <w:rPr>
+          <w:b/>
+        </w:rPr>
+        <w:t xml:space="preserve"> </w:t>
+      </w:r>
+      <w:proofErr w:type="spellStart"/>
+      <w:r>
+        <w:rPr>
+          <w:b/>
+        </w:rPr>
+        <w:t>Wittenstein</w:t>
+      </w:r>
+      <w:proofErr w:type="spellEnd"/>
+      <w:r>
+        <w:rPr>
+          <w:b/>
+        </w:rPr>
+        <w:t xml:space="preserve"> – </w:t>
+      </w:r>
+      <w:proofErr w:type="spellStart"/>
+      <w:r>
+        <w:t>sjs</w:t>
+      </w:r>
+      <w:proofErr w:type="spellEnd"/>
+      <w:r>
+        <w:rPr>
+          <w:b/>
+        </w:rPr>
+        <w:t xml:space="preserve"> </w:t>
+      </w:r>
+    </w:p>
+    <w:p>
+      <w:pPr>
+        <w:rPr>
+          <w:b/>
+        </w:rPr>
+      </w:pPr>
+      <w:proofErr w:type="spellStart"/>
+      <w:r>
+        <w:rPr>
+          <w:b/>
+        </w:rPr>
+        <w:t>Manoj</w:t>
+      </w:r>
+      <w:proofErr w:type="spellEnd"/>
+      <w:r>
+        <w:rPr>
+          <w:b/>
+        </w:rPr>
+        <w:t xml:space="preserve"> </w:t>
+      </w:r>
+      <w:proofErr w:type="spellStart"/>
+      <w:r>
+        <w:rPr>
+          <w:b/>
+        </w:rPr>
+        <w:t>Dayaram</w:t>
+      </w:r>
+      <w:proofErr w:type="spellEnd"/>
+      <w:r>
+        <w:rPr>
+          <w:b/>
+        </w:rPr>
+        <w:t xml:space="preserve"> – </w:t>
+      </w:r>
+      <w:proofErr w:type="spellStart"/>
+      <w:r>
+        <w:t>jss</w:t>
+      </w:r>
+      <w:proofErr w:type="spellEnd"/>
+      <w:r>
+        <w:rPr>
+          <w:b/>
+        </w:rPr>
+        <w:t xml:space="preserve"> </w:t>
+      </w:r>
+    </w:p>
+    <w:p>
+      <w:pPr>
+        <w:rPr>
+          <w:b/>
+        </w:rPr>
+      </w:pPr>
+      <w:r>
+        <w:rPr>
+          <w:b/>
+        </w:rPr>
+        <w:t xml:space="preserve">James </w:t>
+      </w:r>
+      <w:proofErr w:type="spellStart"/>
+      <w:r>
+        <w:rPr>
+          <w:b/>
+        </w:rPr>
+        <w:t>McGlynn</w:t>
+      </w:r>
+      <w:proofErr w:type="spellEnd"/>
+      <w:r>
+        <w:rPr>
+          <w:b/>
+        </w:rPr>
+        <w:t xml:space="preserve"> – </w:t>
+      </w:r>
+      <w:proofErr w:type="spellStart"/>
+      <w:r>
+        <w:t>sjsj</w:t>
+      </w:r>
+      <w:proofErr w:type="spellEnd"/>
+      <w:r>
+        <w:rPr>
+          <w:b/>
+        </w:rPr>
+        <w:t xml:space="preserve"> </w:t>
+      </w:r>
+    </w:p>
+    <w:p>
+      <w:pPr>
+        <w:rPr>
+          <w:b/>
+        </w:rPr>
+      </w:pPr>
+      <w:r>
+        <w:rPr>
+          <w:b/>
+        </w:rPr>
+        <w:t>Jon Torta</w:t>
+      </w:r>
+      <w:r>
+        <w:rPr>
+          <w:b/>
+        </w:rPr>
+        <w:t xml:space="preserve"> – </w:t>
+      </w:r>
+      <w:proofErr w:type="spellStart"/>
+      <w:r>
+        <w:t>sjsj</w:t>
+      </w:r>
+      <w:proofErr w:type="spellEnd"/>
+      <w:r>
+        <w:rPr>
+          <w:b/>
+        </w:rPr>
+        <w:t xml:space="preserve"> </w:t>
+      </w:r>
+    </w:p>
+    <w:p/>
+    <w:p>
+      <w:pPr>
+        <w:rPr>
+          <w:b/>
+        </w:rPr>
+      </w:pPr>
+    </w:p>
+    <w:p>
+      <w:pPr>
+        <w:rPr>
+          <w:b/>
+          <w:sz w:val="24"/>
+        </w:rPr>
+      </w:pPr>
+      <w:r>
+        <w:rPr>
+          <w:b/>
+          <w:sz w:val="24"/>
+        </w:rPr>
+        <w:t>Our Wedding Officiants</w:t>
+      </w:r>
+    </w:p>
+    <w:p>
+      <w:pPr>
+        <w:rPr>
+          <w:b/>
+        </w:rPr>
+      </w:pPr>
+      <w:r>
+        <w:rPr>
+          <w:b/>
+        </w:rPr>
+        <w:t>Travis Watters &amp; Alison Hill</w:t>
+      </w:r>
+    </w:p>
+    <w:p>
+      <w:r>
+        <w:t xml:space="preserve">That day they moved into the apartment downstairs and </w:t>
+      </w:r>
+      <w:r>
+        <w:t xml:space="preserve">left a considerate note on our door, we knew we’d be friends. </w:t>
+      </w:r>
     </w:p>
     <w:sectPr>
       <w:pgSz w:w="12240" w:h="15840"/>
@@ -410,6 +976,26 @@
     <w:name w:val="Normal"/>
     <w:qFormat/>
   </w:style>
+  <w:style w:type="paragraph" w:styleId="Heading1">
+    <w:name w:val="heading 1"/>
+    <w:basedOn w:val="Normal"/>
+    <w:link w:val="Heading1Char"/>
+    <w:uiPriority w:val="9"/>
+    <w:qFormat/>
+    <w:rsid w:val="0095780D"/>
+    <w:pPr>
+      <w:spacing w:before="100" w:beforeAutospacing="1" w:after="100" w:afterAutospacing="1" w:line="240" w:lineRule="auto"/>
+      <w:outlineLvl w:val="0"/>
+    </w:pPr>
+    <w:rPr>
+      <w:rFonts w:ascii="Times New Roman" w:eastAsia="Times New Roman" w:hAnsi="Times New Roman" w:cs="Times New Roman"/>
+      <w:b/>
+      <w:bCs/>
+      <w:kern w:val="36"/>
+      <w:sz w:val="48"/>
+      <w:szCs w:val="48"/>
+    </w:rPr>
+  </w:style>
   <w:style w:type="character" w:default="1" w:styleId="DefaultParagraphFont">
     <w:name w:val="Default Paragraph Font"/>
     <w:uiPriority w:val="1"/>
@@ -436,6 +1022,51 @@
     <w:uiPriority w:val="99"/>
     <w:semiHidden/>
     <w:unhideWhenUsed/>
+  </w:style>
+  <w:style w:type="character" w:customStyle="1" w:styleId="Heading1Char">
+    <w:name w:val="Heading 1 Char"/>
+    <w:basedOn w:val="DefaultParagraphFont"/>
+    <w:link w:val="Heading1"/>
+    <w:uiPriority w:val="9"/>
+    <w:rsid w:val="0095780D"/>
+    <w:rPr>
+      <w:rFonts w:ascii="Times New Roman" w:eastAsia="Times New Roman" w:hAnsi="Times New Roman" w:cs="Times New Roman"/>
+      <w:b/>
+      <w:bCs/>
+      <w:kern w:val="36"/>
+      <w:sz w:val="48"/>
+      <w:szCs w:val="48"/>
+    </w:rPr>
+  </w:style>
+  <w:style w:type="paragraph" w:styleId="BalloonText">
+    <w:name w:val="Balloon Text"/>
+    <w:basedOn w:val="Normal"/>
+    <w:link w:val="BalloonTextChar"/>
+    <w:uiPriority w:val="99"/>
+    <w:semiHidden/>
+    <w:unhideWhenUsed/>
+    <w:rsid w:val="0095780D"/>
+    <w:pPr>
+      <w:spacing w:after="0" w:line="240" w:lineRule="auto"/>
+    </w:pPr>
+    <w:rPr>
+      <w:rFonts w:ascii="Segoe UI" w:hAnsi="Segoe UI" w:cs="Segoe UI"/>
+      <w:sz w:val="18"/>
+      <w:szCs w:val="18"/>
+    </w:rPr>
+  </w:style>
+  <w:style w:type="character" w:customStyle="1" w:styleId="BalloonTextChar">
+    <w:name w:val="Balloon Text Char"/>
+    <w:basedOn w:val="DefaultParagraphFont"/>
+    <w:link w:val="BalloonText"/>
+    <w:uiPriority w:val="99"/>
+    <w:semiHidden/>
+    <w:rsid w:val="0095780D"/>
+    <w:rPr>
+      <w:rFonts w:ascii="Segoe UI" w:hAnsi="Segoe UI" w:cs="Segoe UI"/>
+      <w:sz w:val="18"/>
+      <w:szCs w:val="18"/>
+    </w:rPr>
   </w:style>
 </w:styles>
 </file>

</xml_diff>